<commit_message>
update document of space
</commit_message>
<xml_diff>
--- a/建筑房间提取文档.docx
+++ b/建筑房间提取文档.docx
@@ -1,6 +1,6 @@
 
 <file path=word/document.xml><?xml version="1.0" encoding="utf-8"?>
-<w:document xmlns:wpc="http://schemas.microsoft.com/office/word/2010/wordprocessingCanvas" xmlns:cx="http://schemas.microsoft.com/office/drawing/2014/chartex" xmlns:mc="http://schemas.openxmlformats.org/markup-compatibility/2006" xmlns:o="urn:schemas-microsoft-com:office:office" xmlns:r="http://schemas.openxmlformats.org/officeDocument/2006/relationships" xmlns:m="http://schemas.openxmlformats.org/officeDocument/2006/math" xmlns:v="urn:schemas-microsoft-com:vml" xmlns:wp14="http://schemas.microsoft.com/office/word/2010/wordprocessingDrawing" xmlns:wp="http://schemas.openxmlformats.org/drawingml/2006/wordprocessingDrawing" xmlns:w10="urn:schemas-microsoft-com:office:word" xmlns:w="http://schemas.openxmlformats.org/wordprocessingml/2006/main" xmlns:w14="http://schemas.microsoft.com/office/word/2010/wordml" xmlns:w15="http://schemas.microsoft.com/office/word/2012/wordml" xmlns:w16se="http://schemas.microsoft.com/office/word/2015/wordml/symex" xmlns:wpg="http://schemas.microsoft.com/office/word/2010/wordprocessingGroup" xmlns:wpi="http://schemas.microsoft.com/office/word/2010/wordprocessingInk" xmlns:wne="http://schemas.microsoft.com/office/word/2006/wordml" xmlns:wps="http://schemas.microsoft.com/office/word/2010/wordprocessingShape" mc:Ignorable="w14 w15 w16se wp14">
+<w:document xmlns:wpc="http://schemas.microsoft.com/office/word/2010/wordprocessingCanvas" xmlns:cx="http://schemas.microsoft.com/office/drawing/2014/chartex" xmlns:cx1="http://schemas.microsoft.com/office/drawing/2015/9/8/chartex" xmlns:mc="http://schemas.openxmlformats.org/markup-compatibility/2006" xmlns:o="urn:schemas-microsoft-com:office:office" xmlns:r="http://schemas.openxmlformats.org/officeDocument/2006/relationships" xmlns:m="http://schemas.openxmlformats.org/officeDocument/2006/math" xmlns:v="urn:schemas-microsoft-com:vml" xmlns:wp14="http://schemas.microsoft.com/office/word/2010/wordprocessingDrawing" xmlns:wp="http://schemas.openxmlformats.org/drawingml/2006/wordprocessingDrawing" xmlns:w10="urn:schemas-microsoft-com:office:word" xmlns:w="http://schemas.openxmlformats.org/wordprocessingml/2006/main" xmlns:w14="http://schemas.microsoft.com/office/word/2010/wordml" xmlns:w15="http://schemas.microsoft.com/office/word/2012/wordml" xmlns:w16se="http://schemas.microsoft.com/office/word/2015/wordml/symex" xmlns:wpg="http://schemas.microsoft.com/office/word/2010/wordprocessingGroup" xmlns:wpi="http://schemas.microsoft.com/office/word/2010/wordprocessingInk" xmlns:wne="http://schemas.microsoft.com/office/word/2006/wordml" xmlns:wps="http://schemas.microsoft.com/office/word/2010/wordprocessingShape" mc:Ignorable="w14 w15 w16se wp14">
   <w:body>
     <w:p>
       <w:pPr>
@@ -132,7 +132,7 @@
                     <pic:cNvPicPr/>
                   </pic:nvPicPr>
                   <pic:blipFill>
-                    <a:blip r:embed="rId5"/>
+                    <a:blip r:embed="rId7"/>
                     <a:stretch>
                       <a:fillRect/>
                     </a:stretch>
@@ -155,6 +155,24 @@
     </w:p>
     <w:p>
       <w:pPr>
+        <w:jc w:val="center"/>
+        <w:rPr>
+          <w:rFonts w:hint="eastAsia"/>
+          <w:b/>
+          <w:color w:val="FF0000"/>
+        </w:rPr>
+      </w:pPr>
+      <w:r>
+        <w:rPr>
+          <w:rFonts w:hint="eastAsia"/>
+          <w:b/>
+          <w:color w:val="FF0000"/>
+        </w:rPr>
+        <w:t>顺序 空间提取、空间拾取、空间绘制、空间命名</w:t>
+      </w:r>
+    </w:p>
+    <w:p>
+      <w:pPr>
         <w:pStyle w:val="2"/>
       </w:pPr>
       <w:r>
@@ -191,13 +209,16 @@
         <w:t>H</w:t>
       </w:r>
       <w:r>
+        <w:rPr>
+          <w:rFonts w:hint="eastAsia"/>
+        </w:rPr>
+        <w:t>KJ</w:t>
+      </w:r>
+      <w:r>
+        <w:rPr>
+          <w:rFonts w:hint="eastAsia"/>
+        </w:rPr>
         <w:t>TQ</w:t>
-      </w:r>
-      <w:r>
-        <w:rPr>
-          <w:rFonts w:hint="eastAsia"/>
-        </w:rPr>
-        <w:t>KJ</w:t>
       </w:r>
       <w:r>
         <w:rPr>
@@ -221,19 +242,11 @@
         </w:numPr>
         <w:ind w:firstLineChars="0"/>
       </w:pPr>
-      <w:proofErr w:type="gramStart"/>
-      <w:r>
-        <w:rPr>
-          <w:rFonts w:hint="eastAsia"/>
-        </w:rPr>
-        <w:t>框选范围</w:t>
-      </w:r>
-      <w:proofErr w:type="gramEnd"/>
-      <w:r>
-        <w:rPr>
-          <w:rFonts w:hint="eastAsia"/>
-        </w:rPr>
-        <w:t>；</w:t>
+      <w:r>
+        <w:rPr>
+          <w:rFonts w:hint="eastAsia"/>
+        </w:rPr>
+        <w:t>框选范围；</w:t>
       </w:r>
     </w:p>
     <w:p>
@@ -249,42 +262,28 @@
         <w:rPr>
           <w:rFonts w:hint="eastAsia"/>
         </w:rPr>
-        <w:t>将外参中的空间打到本图</w:t>
-      </w:r>
-    </w:p>
-    <w:p>
-      <w:pPr>
-        <w:pStyle w:val="a0"/>
-        <w:numPr>
-          <w:ilvl w:val="0"/>
-          <w:numId w:val="3"/>
-        </w:numPr>
-        <w:ind w:firstLineChars="0"/>
-      </w:pPr>
-      <w:r>
-        <w:rPr>
-          <w:rFonts w:hint="eastAsia"/>
-        </w:rPr>
-        <w:t>创建空间的名称文字放置于本图空间轮廓线中心处</w:t>
-      </w:r>
-      <w:bookmarkStart w:id="0" w:name="_GoBack"/>
-      <w:bookmarkEnd w:id="0"/>
+        <w:t>将外参中的空间</w:t>
+      </w:r>
+      <w:r>
+        <w:rPr>
+          <w:rFonts w:hint="eastAsia"/>
+        </w:rPr>
+        <w:t>和名称</w:t>
+      </w:r>
+      <w:r>
+        <w:rPr>
+          <w:rFonts w:hint="eastAsia"/>
+        </w:rPr>
+        <w:t>打到本图</w:t>
+      </w:r>
     </w:p>
     <w:p/>
     <w:p>
-      <w:proofErr w:type="gramStart"/>
-      <w:r>
-        <w:rPr>
-          <w:rFonts w:hint="eastAsia"/>
-        </w:rPr>
-        <w:t>框选范围</w:t>
-      </w:r>
-      <w:proofErr w:type="gramEnd"/>
-      <w:r>
-        <w:rPr>
-          <w:rFonts w:hint="eastAsia"/>
-        </w:rPr>
-        <w:t>使用c</w:t>
+      <w:r>
+        <w:rPr>
+          <w:rFonts w:hint="eastAsia"/>
+        </w:rPr>
+        <w:t>框选范围使用c</w:t>
       </w:r>
       <w:r>
         <w:t>rossing</w:t>
@@ -355,21 +354,7 @@
         <w:rPr>
           <w:rFonts w:hint="eastAsia"/>
         </w:rPr>
-        <w:t>房间名称：多段</w:t>
-      </w:r>
-      <w:proofErr w:type="gramStart"/>
-      <w:r>
-        <w:rPr>
-          <w:rFonts w:hint="eastAsia"/>
-        </w:rPr>
-        <w:t>线超链接</w:t>
-      </w:r>
-      <w:proofErr w:type="gramEnd"/>
-      <w:r>
-        <w:rPr>
-          <w:rFonts w:hint="eastAsia"/>
-        </w:rPr>
-        <w:t>中“C</w:t>
+        <w:t>房间名称：多段线超链接中“C</w:t>
       </w:r>
       <w:r>
         <w:t>ategory</w:t>
@@ -457,37 +442,15 @@
         <w:rPr>
           <w:rFonts w:hint="eastAsia"/>
         </w:rPr>
-        <w:t>非</w:t>
-      </w:r>
-      <w:proofErr w:type="gramStart"/>
-      <w:r>
-        <w:rPr>
-          <w:rFonts w:hint="eastAsia"/>
-        </w:rPr>
-        <w:t>打印图层</w:t>
-      </w:r>
-      <w:proofErr w:type="gramEnd"/>
-      <w:r>
-        <w:rPr>
-          <w:rFonts w:hint="eastAsia"/>
-        </w:rPr>
-        <w:t xml:space="preserve"> 打开、解冻、解锁</w:t>
-      </w:r>
-    </w:p>
-    <w:p>
-      <w:proofErr w:type="gramStart"/>
-      <w:r>
-        <w:rPr>
-          <w:rFonts w:hint="eastAsia"/>
-        </w:rPr>
-        <w:t>图层色</w:t>
-      </w:r>
-      <w:proofErr w:type="gramEnd"/>
-      <w:r>
-        <w:rPr>
-          <w:rFonts w:hint="eastAsia"/>
-        </w:rPr>
-        <w:t>号：3</w:t>
+        <w:t>非打印图层 打开、解冻、解锁</w:t>
+      </w:r>
+    </w:p>
+    <w:p>
+      <w:r>
+        <w:rPr>
+          <w:rFonts w:hint="eastAsia"/>
+        </w:rPr>
+        <w:t>图层色号：3</w:t>
       </w:r>
       <w:r>
         <w:t>0</w:t>
@@ -551,37 +514,15 @@
         <w:rPr>
           <w:rFonts w:hint="eastAsia"/>
         </w:rPr>
-        <w:t>非</w:t>
-      </w:r>
-      <w:proofErr w:type="gramStart"/>
-      <w:r>
-        <w:rPr>
-          <w:rFonts w:hint="eastAsia"/>
-        </w:rPr>
-        <w:t>打印图层</w:t>
-      </w:r>
-      <w:proofErr w:type="gramEnd"/>
-      <w:r>
-        <w:rPr>
-          <w:rFonts w:hint="eastAsia"/>
-        </w:rPr>
-        <w:t xml:space="preserve"> 打开、解冻、解锁</w:t>
-      </w:r>
-    </w:p>
-    <w:p>
-      <w:proofErr w:type="gramStart"/>
-      <w:r>
-        <w:rPr>
-          <w:rFonts w:hint="eastAsia"/>
-        </w:rPr>
-        <w:t>图层色</w:t>
-      </w:r>
-      <w:proofErr w:type="gramEnd"/>
-      <w:r>
-        <w:rPr>
-          <w:rFonts w:hint="eastAsia"/>
-        </w:rPr>
-        <w:t>号：1</w:t>
+        <w:t>非打印图层 打开、解冻、解锁</w:t>
+      </w:r>
+    </w:p>
+    <w:p>
+      <w:r>
+        <w:rPr>
+          <w:rFonts w:hint="eastAsia"/>
+        </w:rPr>
+        <w:t>图层色号：1</w:t>
       </w:r>
       <w:r>
         <w:t>30</w:t>
@@ -642,21 +583,7 @@
         <w:rPr>
           <w:rFonts w:hint="eastAsia"/>
         </w:rPr>
-        <w:t>空间</w:t>
-      </w:r>
-      <w:proofErr w:type="gramStart"/>
-      <w:r>
-        <w:rPr>
-          <w:rFonts w:hint="eastAsia"/>
-        </w:rPr>
-        <w:t>线如果</w:t>
-      </w:r>
-      <w:proofErr w:type="gramEnd"/>
-      <w:r>
-        <w:rPr>
-          <w:rFonts w:hint="eastAsia"/>
-        </w:rPr>
-        <w:t>重复拿，需将完全重合的上次存在的多段线</w:t>
+        <w:t>空间线如果重复拿，需将完全重合的上次存在的多段线</w:t>
       </w:r>
       <w:r>
         <w:rPr>
@@ -670,21 +597,7 @@
         <w:rPr>
           <w:rFonts w:hint="eastAsia"/>
         </w:rPr>
-        <w:t>业务上使用空间线时也不能</w:t>
-      </w:r>
-      <w:proofErr w:type="gramStart"/>
-      <w:r>
-        <w:rPr>
-          <w:rFonts w:hint="eastAsia"/>
-        </w:rPr>
-        <w:t>重复拿完全</w:t>
-      </w:r>
-      <w:proofErr w:type="gramEnd"/>
-      <w:r>
-        <w:rPr>
-          <w:rFonts w:hint="eastAsia"/>
-        </w:rPr>
-        <w:t>相同的空间线。</w:t>
+        <w:t>业务上使用空间线时也不能重复拿完全相同的空间线。</w:t>
       </w:r>
     </w:p>
     <w:p/>
@@ -723,16 +636,10 @@
         <w:t>进入命令（T</w:t>
       </w:r>
       <w:r>
-        <w:t>H</w:t>
-      </w:r>
-      <w:r>
-        <w:rPr>
-          <w:rFonts w:hint="eastAsia"/>
-        </w:rPr>
+        <w:t>HKJ</w:t>
+      </w:r>
+      <w:r>
         <w:t>HZ</w:t>
-      </w:r>
-      <w:r>
-        <w:t>KJ</w:t>
       </w:r>
       <w:r>
         <w:rPr>
@@ -754,21 +661,7 @@
         <w:rPr>
           <w:rFonts w:hint="eastAsia"/>
         </w:rPr>
-        <w:t>进入多段</w:t>
-      </w:r>
-      <w:proofErr w:type="gramStart"/>
-      <w:r>
-        <w:rPr>
-          <w:rFonts w:hint="eastAsia"/>
-        </w:rPr>
-        <w:t>线工具</w:t>
-      </w:r>
-      <w:proofErr w:type="gramEnd"/>
-      <w:r>
-        <w:rPr>
-          <w:rFonts w:hint="eastAsia"/>
-        </w:rPr>
-        <w:t>绘制空间；</w:t>
+        <w:t>进入多段线工具绘制空间；</w:t>
       </w:r>
     </w:p>
     <w:p/>
@@ -800,21 +693,7 @@
         <w:rPr>
           <w:rFonts w:hint="eastAsia"/>
         </w:rPr>
-        <w:t>绘制的空间线若</w:t>
-      </w:r>
-      <w:proofErr w:type="gramStart"/>
-      <w:r>
-        <w:rPr>
-          <w:rFonts w:hint="eastAsia"/>
-        </w:rPr>
-        <w:t>不</w:t>
-      </w:r>
-      <w:proofErr w:type="gramEnd"/>
-      <w:r>
-        <w:rPr>
-          <w:rFonts w:hint="eastAsia"/>
-        </w:rPr>
-        <w:t>闭合则在业务使用时自动闭合头尾 注意自交等情况</w:t>
+        <w:t>绘制的空间线若不闭合则在业务使用时自动闭合头尾 注意自交等情况</w:t>
       </w:r>
       <w:r>
         <w:rPr>
@@ -876,7 +755,10 @@
         <w:rPr>
           <w:rFonts w:hint="eastAsia"/>
         </w:rPr>
-        <w:t>MC</w:t>
+        <w:t>M</w:t>
+      </w:r>
+      <w:r>
+        <w:t>M</w:t>
       </w:r>
       <w:r>
         <w:rPr>
@@ -919,70 +801,90 @@
         <w:t>；</w:t>
       </w:r>
     </w:p>
+    <w:p>
+      <w:bookmarkStart w:id="0" w:name="_GoBack"/>
+      <w:bookmarkEnd w:id="0"/>
+    </w:p>
+    <w:p>
+      <w:r>
+        <w:rPr>
+          <w:rFonts w:hint="eastAsia"/>
+        </w:rPr>
+        <w:t>自动套用空间</w:t>
+      </w:r>
+      <w:r>
+        <w:rPr>
+          <w:rFonts w:hint="eastAsia"/>
+        </w:rPr>
+        <w:t>名称</w:t>
+      </w:r>
+      <w:r>
+        <w:rPr>
+          <w:rFonts w:hint="eastAsia"/>
+        </w:rPr>
+        <w:t>的图层</w:t>
+      </w:r>
+      <w:r>
+        <w:rPr>
+          <w:rFonts w:hint="eastAsia"/>
+        </w:rPr>
+        <w:t>、样式等</w:t>
+      </w:r>
+    </w:p>
+    <w:p>
+      <w:r>
+        <w:rPr>
+          <w:rFonts w:hint="eastAsia"/>
+        </w:rPr>
+        <w:t>先打开、解冻、解锁</w:t>
+      </w:r>
+      <w:r>
+        <w:rPr>
+          <w:rFonts w:hint="eastAsia"/>
+        </w:rPr>
+        <w:t>图层</w:t>
+      </w:r>
+    </w:p>
+    <w:p>
+      <w:r>
+        <w:rPr>
+          <w:rFonts w:hint="eastAsia"/>
+        </w:rPr>
+        <w:t>默认的空间名称的内容：“未命名”</w:t>
+      </w:r>
+    </w:p>
     <w:p/>
     <w:p>
       <w:r>
         <w:rPr>
           <w:rFonts w:hint="eastAsia"/>
         </w:rPr>
-        <w:t>自动套用空间</w:t>
-      </w:r>
-      <w:r>
-        <w:rPr>
-          <w:rFonts w:hint="eastAsia"/>
-        </w:rPr>
-        <w:t>名称</w:t>
-      </w:r>
-      <w:r>
-        <w:rPr>
-          <w:rFonts w:hint="eastAsia"/>
-        </w:rPr>
-        <w:t>的图层</w:t>
-      </w:r>
-      <w:r>
-        <w:rPr>
-          <w:rFonts w:hint="eastAsia"/>
-        </w:rPr>
-        <w:t>、样式等</w:t>
-      </w:r>
-    </w:p>
-    <w:p>
-      <w:r>
-        <w:rPr>
-          <w:rFonts w:hint="eastAsia"/>
-        </w:rPr>
-        <w:t>先打开、解冻、</w:t>
-      </w:r>
-      <w:proofErr w:type="gramStart"/>
-      <w:r>
-        <w:rPr>
-          <w:rFonts w:hint="eastAsia"/>
-        </w:rPr>
-        <w:t>解锁</w:t>
-      </w:r>
-      <w:r>
-        <w:rPr>
-          <w:rFonts w:hint="eastAsia"/>
-        </w:rPr>
-        <w:t>图层</w:t>
-      </w:r>
-      <w:proofErr w:type="gramEnd"/>
-    </w:p>
-    <w:p>
-      <w:r>
-        <w:rPr>
-          <w:rFonts w:hint="eastAsia"/>
-        </w:rPr>
-        <w:t>默认的空间名称的内容：“未命名”</w:t>
+        <w:t>手贱 一个空间线里有多个文字图元咋办？任选一个</w:t>
       </w:r>
     </w:p>
     <w:p/>
     <w:p>
-      <w:r>
-        <w:rPr>
-          <w:rFonts w:hint="eastAsia"/>
-        </w:rPr>
-        <w:t>手贱 一个空间线里有多个文字图元咋办？任选一个</w:t>
+      <w:pPr>
+        <w:rPr>
+          <w:rFonts w:hint="eastAsia"/>
+          <w:b/>
+          <w:color w:val="FF0000"/>
+        </w:rPr>
+      </w:pPr>
+      <w:r>
+        <w:rPr>
+          <w:rFonts w:hint="eastAsia"/>
+          <w:b/>
+          <w:color w:val="FF0000"/>
+        </w:rPr>
+        <w:t>天华空间拾取 TH</w:t>
+      </w:r>
+      <w:r>
+        <w:rPr>
+          <w:b/>
+          <w:color w:val="FF0000"/>
+        </w:rPr>
+        <w:t>KJSQ</w:t>
       </w:r>
     </w:p>
     <w:sectPr>
@@ -995,8 +897,58 @@
 </w:document>
 </file>
 
+<file path=word/endnotes.xml><?xml version="1.0" encoding="utf-8"?>
+<w:endnotes xmlns:wpc="http://schemas.microsoft.com/office/word/2010/wordprocessingCanvas" xmlns:cx="http://schemas.microsoft.com/office/drawing/2014/chartex" xmlns:cx1="http://schemas.microsoft.com/office/drawing/2015/9/8/chartex" xmlns:mc="http://schemas.openxmlformats.org/markup-compatibility/2006" xmlns:o="urn:schemas-microsoft-com:office:office" xmlns:r="http://schemas.openxmlformats.org/officeDocument/2006/relationships" xmlns:m="http://schemas.openxmlformats.org/officeDocument/2006/math" xmlns:v="urn:schemas-microsoft-com:vml" xmlns:wp14="http://schemas.microsoft.com/office/word/2010/wordprocessingDrawing" xmlns:wp="http://schemas.openxmlformats.org/drawingml/2006/wordprocessingDrawing" xmlns:w10="urn:schemas-microsoft-com:office:word" xmlns:w="http://schemas.openxmlformats.org/wordprocessingml/2006/main" xmlns:w14="http://schemas.microsoft.com/office/word/2010/wordml" xmlns:w15="http://schemas.microsoft.com/office/word/2012/wordml" xmlns:w16se="http://schemas.microsoft.com/office/word/2015/wordml/symex" xmlns:wpg="http://schemas.microsoft.com/office/word/2010/wordprocessingGroup" xmlns:wpi="http://schemas.microsoft.com/office/word/2010/wordprocessingInk" xmlns:wne="http://schemas.microsoft.com/office/word/2006/wordml" xmlns:wps="http://schemas.microsoft.com/office/word/2010/wordprocessingShape" mc:Ignorable="w14 w15 w16se wp14">
+  <w:endnote w:type="separator" w:id="-1">
+    <w:p>
+      <w:pPr>
+        <w:spacing w:line="240" w:lineRule="auto"/>
+      </w:pPr>
+      <w:r>
+        <w:separator/>
+      </w:r>
+    </w:p>
+  </w:endnote>
+  <w:endnote w:type="continuationSeparator" w:id="0">
+    <w:p>
+      <w:pPr>
+        <w:spacing w:line="240" w:lineRule="auto"/>
+      </w:pPr>
+      <w:r>
+        <w:continuationSeparator/>
+      </w:r>
+    </w:p>
+  </w:endnote>
+</w:endnotes>
+</file>
+
+<file path=word/footnotes.xml><?xml version="1.0" encoding="utf-8"?>
+<w:footnotes xmlns:wpc="http://schemas.microsoft.com/office/word/2010/wordprocessingCanvas" xmlns:cx="http://schemas.microsoft.com/office/drawing/2014/chartex" xmlns:cx1="http://schemas.microsoft.com/office/drawing/2015/9/8/chartex" xmlns:mc="http://schemas.openxmlformats.org/markup-compatibility/2006" xmlns:o="urn:schemas-microsoft-com:office:office" xmlns:r="http://schemas.openxmlformats.org/officeDocument/2006/relationships" xmlns:m="http://schemas.openxmlformats.org/officeDocument/2006/math" xmlns:v="urn:schemas-microsoft-com:vml" xmlns:wp14="http://schemas.microsoft.com/office/word/2010/wordprocessingDrawing" xmlns:wp="http://schemas.openxmlformats.org/drawingml/2006/wordprocessingDrawing" xmlns:w10="urn:schemas-microsoft-com:office:word" xmlns:w="http://schemas.openxmlformats.org/wordprocessingml/2006/main" xmlns:w14="http://schemas.microsoft.com/office/word/2010/wordml" xmlns:w15="http://schemas.microsoft.com/office/word/2012/wordml" xmlns:w16se="http://schemas.microsoft.com/office/word/2015/wordml/symex" xmlns:wpg="http://schemas.microsoft.com/office/word/2010/wordprocessingGroup" xmlns:wpi="http://schemas.microsoft.com/office/word/2010/wordprocessingInk" xmlns:wne="http://schemas.microsoft.com/office/word/2006/wordml" xmlns:wps="http://schemas.microsoft.com/office/word/2010/wordprocessingShape" mc:Ignorable="w14 w15 w16se wp14">
+  <w:footnote w:type="separator" w:id="-1">
+    <w:p>
+      <w:pPr>
+        <w:spacing w:line="240" w:lineRule="auto"/>
+      </w:pPr>
+      <w:r>
+        <w:separator/>
+      </w:r>
+    </w:p>
+  </w:footnote>
+  <w:footnote w:type="continuationSeparator" w:id="0">
+    <w:p>
+      <w:pPr>
+        <w:spacing w:line="240" w:lineRule="auto"/>
+      </w:pPr>
+      <w:r>
+        <w:continuationSeparator/>
+      </w:r>
+    </w:p>
+  </w:footnote>
+</w:footnotes>
+</file>
+
 <file path=word/numbering.xml><?xml version="1.0" encoding="utf-8"?>
-<w:numbering xmlns:wpc="http://schemas.microsoft.com/office/word/2010/wordprocessingCanvas" xmlns:cx="http://schemas.microsoft.com/office/drawing/2014/chartex" xmlns:mc="http://schemas.openxmlformats.org/markup-compatibility/2006" xmlns:o="urn:schemas-microsoft-com:office:office" xmlns:r="http://schemas.openxmlformats.org/officeDocument/2006/relationships" xmlns:m="http://schemas.openxmlformats.org/officeDocument/2006/math" xmlns:v="urn:schemas-microsoft-com:vml" xmlns:wp14="http://schemas.microsoft.com/office/word/2010/wordprocessingDrawing" xmlns:wp="http://schemas.openxmlformats.org/drawingml/2006/wordprocessingDrawing" xmlns:w10="urn:schemas-microsoft-com:office:word" xmlns:w="http://schemas.openxmlformats.org/wordprocessingml/2006/main" xmlns:w14="http://schemas.microsoft.com/office/word/2010/wordml" xmlns:w15="http://schemas.microsoft.com/office/word/2012/wordml" xmlns:w16se="http://schemas.microsoft.com/office/word/2015/wordml/symex" xmlns:wpg="http://schemas.microsoft.com/office/word/2010/wordprocessingGroup" xmlns:wpi="http://schemas.microsoft.com/office/word/2010/wordprocessingInk" xmlns:wne="http://schemas.microsoft.com/office/word/2006/wordml" xmlns:wps="http://schemas.microsoft.com/office/word/2010/wordprocessingShape" mc:Ignorable="w14 w15 w16se wp14">
+<w:numbering xmlns:wpc="http://schemas.microsoft.com/office/word/2010/wordprocessingCanvas" xmlns:cx="http://schemas.microsoft.com/office/drawing/2014/chartex" xmlns:cx1="http://schemas.microsoft.com/office/drawing/2015/9/8/chartex" xmlns:mc="http://schemas.openxmlformats.org/markup-compatibility/2006" xmlns:o="urn:schemas-microsoft-com:office:office" xmlns:r="http://schemas.openxmlformats.org/officeDocument/2006/relationships" xmlns:m="http://schemas.openxmlformats.org/officeDocument/2006/math" xmlns:v="urn:schemas-microsoft-com:vml" xmlns:wp14="http://schemas.microsoft.com/office/word/2010/wordprocessingDrawing" xmlns:wp="http://schemas.openxmlformats.org/drawingml/2006/wordprocessingDrawing" xmlns:w10="urn:schemas-microsoft-com:office:word" xmlns:w="http://schemas.openxmlformats.org/wordprocessingml/2006/main" xmlns:w14="http://schemas.microsoft.com/office/word/2010/wordml" xmlns:w15="http://schemas.microsoft.com/office/word/2012/wordml" xmlns:w16se="http://schemas.microsoft.com/office/word/2015/wordml/symex" xmlns:wpg="http://schemas.microsoft.com/office/word/2010/wordprocessingGroup" xmlns:wpi="http://schemas.microsoft.com/office/word/2010/wordprocessingInk" xmlns:wne="http://schemas.microsoft.com/office/word/2006/wordml" xmlns:wps="http://schemas.microsoft.com/office/word/2010/wordprocessingShape" mc:Ignorable="w14 w15 w16se wp14">
   <w:abstractNum w:abstractNumId="0" w15:restartNumberingAfterBreak="0">
     <w:nsid w:val="04B008F6"/>
     <w:multiLevelType w:val="hybridMultilevel"/>
@@ -2102,6 +2054,75 @@
       <w:sz w:val="24"/>
     </w:rPr>
   </w:style>
+  <w:style w:type="paragraph" w:styleId="a4">
+    <w:name w:val="header"/>
+    <w:basedOn w:val="a"/>
+    <w:link w:val="a5"/>
+    <w:uiPriority w:val="99"/>
+    <w:unhideWhenUsed/>
+    <w:rsid w:val="00682AC5"/>
+    <w:pPr>
+      <w:pBdr>
+        <w:bottom w:val="single" w:sz="6" w:space="1" w:color="auto"/>
+      </w:pBdr>
+      <w:tabs>
+        <w:tab w:val="center" w:pos="4153"/>
+        <w:tab w:val="right" w:pos="8306"/>
+      </w:tabs>
+      <w:snapToGrid w:val="0"/>
+      <w:spacing w:line="240" w:lineRule="auto"/>
+      <w:jc w:val="center"/>
+    </w:pPr>
+    <w:rPr>
+      <w:sz w:val="18"/>
+      <w:szCs w:val="18"/>
+    </w:rPr>
+  </w:style>
+  <w:style w:type="character" w:customStyle="1" w:styleId="a5">
+    <w:name w:val="页眉 字符"/>
+    <w:basedOn w:val="a1"/>
+    <w:link w:val="a4"/>
+    <w:uiPriority w:val="99"/>
+    <w:rsid w:val="00682AC5"/>
+    <w:rPr>
+      <w:rFonts w:ascii="宋体" w:eastAsia="宋体" w:hAnsi="宋体"/>
+      <w:sz w:val="18"/>
+      <w:szCs w:val="18"/>
+    </w:rPr>
+  </w:style>
+  <w:style w:type="paragraph" w:styleId="a6">
+    <w:name w:val="footer"/>
+    <w:basedOn w:val="a"/>
+    <w:link w:val="a7"/>
+    <w:uiPriority w:val="99"/>
+    <w:unhideWhenUsed/>
+    <w:rsid w:val="00682AC5"/>
+    <w:pPr>
+      <w:tabs>
+        <w:tab w:val="center" w:pos="4153"/>
+        <w:tab w:val="right" w:pos="8306"/>
+      </w:tabs>
+      <w:snapToGrid w:val="0"/>
+      <w:spacing w:line="240" w:lineRule="auto"/>
+      <w:jc w:val="left"/>
+    </w:pPr>
+    <w:rPr>
+      <w:sz w:val="18"/>
+      <w:szCs w:val="18"/>
+    </w:rPr>
+  </w:style>
+  <w:style w:type="character" w:customStyle="1" w:styleId="a7">
+    <w:name w:val="页脚 字符"/>
+    <w:basedOn w:val="a1"/>
+    <w:link w:val="a6"/>
+    <w:uiPriority w:val="99"/>
+    <w:rsid w:val="00682AC5"/>
+    <w:rPr>
+      <w:rFonts w:ascii="宋体" w:eastAsia="宋体" w:hAnsi="宋体"/>
+      <w:sz w:val="18"/>
+      <w:szCs w:val="18"/>
+    </w:rPr>
+  </w:style>
 </w:styles>
 </file>
 

</xml_diff>